<commit_message>
dialogue script / node system added
</commit_message>
<xml_diff>
--- a/Script/Act  - 1 - The Fool/The Fool .docx
+++ b/Script/Act  - 1 - The Fool/The Fool .docx
@@ -230,8 +230,6 @@
     <w:p>
       <w:r>
         <w:tab/>
-      </w:r>
-      <w:r>
         <w:t>Crafting/Spells</w:t>
       </w:r>
       <w:r>
@@ -386,10 +384,7 @@
         <w:ind w:left="0"/>
       </w:pPr>
       <w:r>
-        <w:t>Batin Reed</w:t>
-      </w:r>
-      <w:r>
-        <w:t xml:space="preserve"> – Lia’s Grandpa</w:t>
+        <w:t>Batin Reed – Lia’s Grandpa</w:t>
       </w:r>
     </w:p>
     <w:p>
@@ -399,8 +394,19 @@
     </w:p>
     <w:p>
       <w:r>
-        <w:t>Lia’s Mother – A ex witch</w:t>
-      </w:r>
+        <w:t>Lia’s Mother – A</w:t>
+      </w:r>
+      <w:r>
+        <w:t>n</w:t>
+      </w:r>
+      <w:r>
+        <w:t xml:space="preserve"> </w:t>
+      </w:r>
+      <w:proofErr w:type="gramStart"/>
+      <w:r>
+        <w:t>ex witch</w:t>
+      </w:r>
+      <w:proofErr w:type="gramEnd"/>
     </w:p>
     <w:p>
       <w:r>
@@ -425,43 +431,7 @@
         <w:rPr>
           <w:rFonts w:ascii="Calibri" w:eastAsia="Calibri" w:hAnsi="Calibri" w:cs="Calibri"/>
         </w:rPr>
-        <w:t xml:space="preserve">The idea of this game is that the </w:t>
-      </w:r>
-      <w:r>
-        <w:rPr>
-          <w:rFonts w:ascii="Calibri" w:eastAsia="Calibri" w:hAnsi="Calibri" w:cs="Calibri"/>
-        </w:rPr>
-        <w:t>Main</w:t>
-      </w:r>
-      <w:r>
-        <w:rPr>
-          <w:rFonts w:ascii="Calibri" w:eastAsia="Calibri" w:hAnsi="Calibri" w:cs="Calibri"/>
-        </w:rPr>
-        <w:t xml:space="preserve"> </w:t>
-      </w:r>
-      <w:r>
-        <w:rPr>
-          <w:rFonts w:ascii="Calibri" w:eastAsia="Calibri" w:hAnsi="Calibri" w:cs="Calibri"/>
-        </w:rPr>
-        <w:t>Character is</w:t>
-      </w:r>
-      <w:r>
-        <w:rPr>
-          <w:rFonts w:ascii="Calibri" w:eastAsia="Calibri" w:hAnsi="Calibri" w:cs="Calibri"/>
-        </w:rPr>
-        <w:t xml:space="preserve"> supposed to find </w:t>
-      </w:r>
-      <w:r>
-        <w:rPr>
-          <w:rFonts w:ascii="Calibri" w:eastAsia="Calibri" w:hAnsi="Calibri" w:cs="Calibri"/>
-        </w:rPr>
-        <w:t>herself through her journey of trying to understand what happen to her family</w:t>
-      </w:r>
-      <w:r>
-        <w:rPr>
-          <w:rFonts w:ascii="Calibri" w:eastAsia="Calibri" w:hAnsi="Calibri" w:cs="Calibri"/>
-        </w:rPr>
-        <w:t xml:space="preserve">, and come to conclusions that they are enough, regardless of their struggles, or their identities. </w:t>
+        <w:t xml:space="preserve">The idea of this game is that the Main Character is supposed to find herself through her journey of trying to understand what happen to her family, and come to conclusions that they are enough, regardless of their struggles, or their identities. </w:t>
       </w:r>
     </w:p>
     <w:p/>
@@ -655,7 +625,15 @@
     <w:p>
       <w:r>
         <w:tab/>
-        <w:t xml:space="preserve">Depression: Start with only 75 energy </w:t>
+        <w:t xml:space="preserve">Depression: Start with only 75 </w:t>
+      </w:r>
+      <w:proofErr w:type="gramStart"/>
+      <w:r>
+        <w:t>energy</w:t>
+      </w:r>
+      <w:proofErr w:type="gramEnd"/>
+      <w:r>
+        <w:t xml:space="preserve"> </w:t>
       </w:r>
     </w:p>
     <w:p>
@@ -762,11 +740,16 @@
         <w:sym w:font="Wingdings" w:char="F0E0"/>
       </w:r>
       <w:r>
-        <w:t xml:space="preserve"> If you player hits negative hundre</w:t>
+        <w:t xml:space="preserve"> If you player hits negative </w:t>
+      </w:r>
+      <w:proofErr w:type="gramStart"/>
+      <w:r>
+        <w:t>hundre</w:t>
       </w:r>
       <w:r>
         <w:t>d</w:t>
       </w:r>
+      <w:proofErr w:type="gramEnd"/>
       <w:r>
         <w:t xml:space="preserve"> they will gain the status Insomniac. </w:t>
       </w:r>
@@ -1163,7 +1146,13 @@
         <w:t>e</w:t>
       </w:r>
       <w:r>
-        <w:t xml:space="preserve"> forever. *signs*</w:t>
+        <w:t xml:space="preserve"> forever. *sig</w:t>
+      </w:r>
+      <w:r>
+        <w:t>h</w:t>
+      </w:r>
+      <w:r>
+        <w:t>s*</w:t>
       </w:r>
     </w:p>
     <w:p>
@@ -1174,16 +1163,19 @@
         <w:t>Lia</w:t>
       </w:r>
       <w:r>
-        <w:t xml:space="preserve"> can choose where to go first. She can go to town first and pick up some more mulch or Feed the </w:t>
+        <w:t xml:space="preserve"> can choose where to go first. She can go to town first and pick up some more mulch or </w:t>
       </w:r>
       <w:proofErr w:type="gramStart"/>
       <w:r>
-        <w:t>anima</w:t>
+        <w:t>Feed</w:t>
+      </w:r>
+      <w:proofErr w:type="gramEnd"/>
+      <w:r>
+        <w:t xml:space="preserve"> the anima</w:t>
       </w:r>
       <w:r>
         <w:t>ls</w:t>
       </w:r>
-      <w:proofErr w:type="gramEnd"/>
       <w:r>
         <w:t xml:space="preserve">  </w:t>
       </w:r>
@@ -1247,7 +1239,20 @@
     </w:p>
     <w:p>
       <w:r>
-        <w:t>FADE OUT:</w:t>
+        <w:t xml:space="preserve">FADE </w:t>
+      </w:r>
+      <w:proofErr w:type="spellStart"/>
+      <w:proofErr w:type="gramStart"/>
+      <w:r>
+        <w:t>OUT:</w:t>
+      </w:r>
+      <w:r>
+        <w:t>d</w:t>
+      </w:r>
+      <w:proofErr w:type="spellEnd"/>
+      <w:proofErr w:type="gramEnd"/>
+      <w:r>
+        <w:t xml:space="preserve"> </w:t>
       </w:r>
     </w:p>
     <w:p>
@@ -1287,7 +1292,15 @@
         <w:t>. As the day is now over</w:t>
       </w:r>
       <w:r>
-        <w:t>. Player can decide to explore or go to sleep. (risk insomnia/fatigue)</w:t>
+        <w:t>. Player can decide to explore or go to sleep. (</w:t>
+      </w:r>
+      <w:proofErr w:type="gramStart"/>
+      <w:r>
+        <w:t>risk</w:t>
+      </w:r>
+      <w:proofErr w:type="gramEnd"/>
+      <w:r>
+        <w:t xml:space="preserve"> insomnia/fatigue)</w:t>
       </w:r>
     </w:p>
     <w:p/>
@@ -1365,6 +1378,392 @@
           <w:id w:val="661505459"/>
           <w:placeholder>
             <w:docPart w:val="7885A9A453E448D1ACD456A9FA6CCBF4"/>
+          </w:placeholder>
+          <w:temporary/>
+          <w:showingPlcHdr/>
+          <w15:appearance w15:val="hidden"/>
+        </w:sdtPr>
+        <w:sdtEndPr/>
+        <w:sdtContent>
+          <w:r>
+            <w:t>(Parenthetical information)</w:t>
+          </w:r>
+        </w:sdtContent>
+      </w:sdt>
+    </w:p>
+    <w:p>
+      <w:pPr>
+        <w:pStyle w:val="CHARACTER"/>
+      </w:pPr>
+      <w:r>
+        <w:t xml:space="preserve">Lia Reed </w:t>
+      </w:r>
+    </w:p>
+    <w:p>
+      <w:pPr>
+        <w:pStyle w:val="Dialogue"/>
+      </w:pPr>
+      <w:r>
+        <w:t xml:space="preserve">Is everything ok? </w:t>
+      </w:r>
+    </w:p>
+    <w:p>
+      <w:pPr>
+        <w:pStyle w:val="CHARACTER"/>
+      </w:pPr>
+      <w:r>
+        <w:t xml:space="preserve"> </w:t>
+      </w:r>
+      <w:r>
+        <w:t>Felix Furskins</w:t>
+      </w:r>
+    </w:p>
+    <w:p>
+      <w:pPr>
+        <w:pStyle w:val="Dialogue"/>
+      </w:pPr>
+      <w:r>
+        <w:t xml:space="preserve">Ah a young’un </w:t>
+      </w:r>
+      <w:proofErr w:type="gramStart"/>
+      <w:r>
+        <w:t>wouldn’t</w:t>
+      </w:r>
+      <w:proofErr w:type="gramEnd"/>
+      <w:r>
+        <w:t xml:space="preserve"> have seen my prized pig running around </w:t>
+      </w:r>
+      <w:proofErr w:type="spellStart"/>
+      <w:r>
+        <w:t>wouja</w:t>
+      </w:r>
+      <w:proofErr w:type="spellEnd"/>
+      <w:r>
+        <w:t xml:space="preserve">. He seemed to </w:t>
+      </w:r>
+      <w:proofErr w:type="spellStart"/>
+      <w:r>
+        <w:t>harv</w:t>
+      </w:r>
+      <w:proofErr w:type="spellEnd"/>
+      <w:r>
+        <w:t xml:space="preserve"> a good ole time escaping and eating all my merchandise. *Ha *Ha </w:t>
+      </w:r>
+    </w:p>
+    <w:p>
+      <w:pPr>
+        <w:pStyle w:val="CHARACTER"/>
+      </w:pPr>
+      <w:r>
+        <w:t xml:space="preserve"> </w:t>
+      </w:r>
+      <w:r>
+        <w:t>Lia reed</w:t>
+      </w:r>
+    </w:p>
+    <w:p>
+      <w:pPr>
+        <w:pStyle w:val="Dialogue"/>
+      </w:pPr>
+      <w:r>
+        <w:t xml:space="preserve">(That </w:t>
+      </w:r>
+      <w:proofErr w:type="gramStart"/>
+      <w:r>
+        <w:t>doesn’t</w:t>
+      </w:r>
+      <w:proofErr w:type="gramEnd"/>
+      <w:r>
+        <w:t xml:space="preserve"> seem like something he should fine funny)</w:t>
+      </w:r>
+    </w:p>
+    <w:p>
+      <w:pPr>
+        <w:pStyle w:val="CHARACTER"/>
+      </w:pPr>
+      <w:r>
+        <w:lastRenderedPageBreak/>
+        <w:t xml:space="preserve"> </w:t>
+      </w:r>
+      <w:r>
+        <w:tab/>
+      </w:r>
+      <w:r>
+        <w:tab/>
+        <w:t xml:space="preserve">Lia Reed </w:t>
+      </w:r>
+    </w:p>
+    <w:p>
+      <w:pPr>
+        <w:pStyle w:val="Dialogue"/>
+      </w:pPr>
+      <w:proofErr w:type="spellStart"/>
+      <w:r>
+        <w:t>Ey</w:t>
+      </w:r>
+      <w:proofErr w:type="spellEnd"/>
+      <w:r>
+        <w:t xml:space="preserve">! You </w:t>
+      </w:r>
+      <w:proofErr w:type="gramStart"/>
+      <w:r>
+        <w:t>don’t</w:t>
+      </w:r>
+      <w:proofErr w:type="gramEnd"/>
+      <w:r>
+        <w:t xml:space="preserve"> have anything? </w:t>
+      </w:r>
+    </w:p>
+    <w:p>
+      <w:pPr>
+        <w:pStyle w:val="CHARACTER"/>
+        <w:ind w:left="3240" w:firstLine="360"/>
+      </w:pPr>
+      <w:r>
+        <w:t>Felix Furskins</w:t>
+      </w:r>
+    </w:p>
+    <w:p>
+      <w:pPr>
+        <w:pStyle w:val="Dialogue"/>
+      </w:pPr>
+      <w:r>
+        <w:t>Not a single thing dear</w:t>
+      </w:r>
+      <w:r>
+        <w:t xml:space="preserve">, but if you help me find my pig I give you your feed for the month on </w:t>
+      </w:r>
+      <w:proofErr w:type="gramStart"/>
+      <w:r>
+        <w:t>me..</w:t>
+      </w:r>
+      <w:proofErr w:type="gramEnd"/>
+    </w:p>
+    <w:p>
+      <w:pPr>
+        <w:pStyle w:val="CHARACTER"/>
+      </w:pPr>
+      <w:r>
+        <w:t xml:space="preserve"> </w:t>
+      </w:r>
+      <w:r>
+        <w:tab/>
+      </w:r>
+      <w:r>
+        <w:tab/>
+        <w:t xml:space="preserve">Lia Reed </w:t>
+      </w:r>
+    </w:p>
+    <w:p>
+      <w:pPr>
+        <w:pStyle w:val="Dialogue"/>
+      </w:pPr>
+      <w:r>
+        <w:t>…</w:t>
+      </w:r>
+    </w:p>
+    <w:p>
+      <w:pPr>
+        <w:pStyle w:val="CHARACTER"/>
+      </w:pPr>
+      <w:r>
+        <w:tab/>
+      </w:r>
+      <w:r>
+        <w:tab/>
+        <w:t xml:space="preserve">Felix Furskins </w:t>
+      </w:r>
+    </w:p>
+    <w:p>
+      <w:pPr>
+        <w:pStyle w:val="Dialogue"/>
+      </w:pPr>
+      <w:r>
+        <w:t xml:space="preserve">Sounds Like a good deal </w:t>
+      </w:r>
+      <w:proofErr w:type="spellStart"/>
+      <w:r>
+        <w:t>ey</w:t>
+      </w:r>
+      <w:proofErr w:type="spellEnd"/>
+      <w:r>
+        <w:t xml:space="preserve"> dear. </w:t>
+      </w:r>
+    </w:p>
+    <w:p>
+      <w:pPr>
+        <w:pStyle w:val="CHARACTER"/>
+      </w:pPr>
+      <w:r>
+        <w:tab/>
+      </w:r>
+      <w:r>
+        <w:tab/>
+        <w:t>Lia reed</w:t>
+      </w:r>
+    </w:p>
+    <w:p>
+      <w:pPr>
+        <w:pStyle w:val="Dialogue"/>
+      </w:pPr>
+      <w:r>
+        <w:t>Yea. Sure</w:t>
+      </w:r>
+    </w:p>
+    <w:p>
+      <w:r>
+        <w:t xml:space="preserve">                         **********   </w:t>
+      </w:r>
+    </w:p>
+    <w:p/>
+    <w:p>
+      <w:pPr>
+        <w:pStyle w:val="CHARACTER"/>
+      </w:pPr>
+      <w:r>
+        <w:tab/>
+      </w:r>
+      <w:r>
+        <w:tab/>
+        <w:t>Felix Furskins</w:t>
+      </w:r>
+    </w:p>
+    <w:p>
+      <w:pPr>
+        <w:pStyle w:val="Dialogue"/>
+      </w:pPr>
+      <w:r>
+        <w:t xml:space="preserve">I look in the forest if you can look in the town. </w:t>
+      </w:r>
+    </w:p>
+    <w:p>
+      <w:pPr>
+        <w:pStyle w:val="Dialogue"/>
+      </w:pPr>
+      <w:r>
+        <w:tab/>
+      </w:r>
+      <w:r>
+        <w:tab/>
+      </w:r>
+      <w:r>
+        <w:tab/>
+      </w:r>
+    </w:p>
+    <w:p>
+      <w:pPr>
+        <w:pStyle w:val="CHARACTER"/>
+        <w:ind w:left="0"/>
+      </w:pPr>
+      <w:r>
+        <w:tab/>
+      </w:r>
+      <w:r>
+        <w:tab/>
+      </w:r>
+      <w:r>
+        <w:tab/>
+        <w:t xml:space="preserve">  </w:t>
+      </w:r>
+    </w:p>
+    <w:p/>
+    <w:p>
+      <w:r>
+        <w:t xml:space="preserve"> </w:t>
+      </w:r>
+      <w:sdt>
+        <w:sdtPr>
+          <w:alias w:val="Enter scene description:"/>
+          <w:tag w:val="Enter scene description:"/>
+          <w:id w:val="-2070251652"/>
+          <w:placeholder>
+            <w:docPart w:val="368D85B9BB134A7CAEFC688A6146B593"/>
+          </w:placeholder>
+          <w:temporary/>
+          <w:showingPlcHdr/>
+          <w15:appearance w15:val="hidden"/>
+        </w:sdtPr>
+        <w:sdtEndPr/>
+        <w:sdtContent>
+          <w:r>
+            <w:t>Scene description</w:t>
+          </w:r>
+        </w:sdtContent>
+      </w:sdt>
+    </w:p>
+    <w:p/>
+    <w:p/>
+    <w:p>
+      <w:r>
+        <w:t>FADE OUT:</w:t>
+      </w:r>
+    </w:p>
+    <w:p>
+      <w:r>
+        <w:t xml:space="preserve">FADE IN: </w:t>
+      </w:r>
+    </w:p>
+    <w:p>
+      <w:pPr>
+        <w:pStyle w:val="SCENEHEADING"/>
+      </w:pPr>
+      <w:r>
+        <w:t>Chapter 0: the Fool – Anxiety Playthrough (Town First)</w:t>
+      </w:r>
+    </w:p>
+    <w:p>
+      <w:r>
+        <w:tab/>
+        <w:t>Lia decides to go to the town first as help her gran. +1 relationship with him.</w:t>
+      </w:r>
+    </w:p>
+    <w:p/>
+    <w:p/>
+    <w:p/>
+    <w:p>
+      <w:r>
+        <w:br w:type="page"/>
+      </w:r>
+    </w:p>
+    <w:p>
+      <w:pPr>
+        <w:pStyle w:val="CHARACTER"/>
+      </w:pPr>
+      <w:r>
+        <w:lastRenderedPageBreak/>
+        <w:t>Felix Furskins</w:t>
+      </w:r>
+    </w:p>
+    <w:p>
+      <w:pPr>
+        <w:pStyle w:val="Dialogue"/>
+      </w:pPr>
+      <w:r>
+        <w:t xml:space="preserve">Lia! My god I </w:t>
+      </w:r>
+      <w:proofErr w:type="gramStart"/>
+      <w:r>
+        <w:t>didn’t</w:t>
+      </w:r>
+      <w:proofErr w:type="gramEnd"/>
+      <w:r>
+        <w:t xml:space="preserve"> hear you come in.</w:t>
+      </w:r>
+    </w:p>
+    <w:p>
+      <w:pPr>
+        <w:pStyle w:val="Parenthetical"/>
+      </w:pPr>
+      <w:r>
+        <w:t xml:space="preserve"> </w:t>
+      </w:r>
+      <w:sdt>
+        <w:sdtPr>
+          <w:alias w:val="Enter parenthecal information:"/>
+          <w:tag w:val="Enter parenthecal information:"/>
+          <w:id w:val="-486396873"/>
+          <w:placeholder>
+            <w:docPart w:val="AFD2032D76D64B3CB8506F6B0CA616E8"/>
           </w:placeholder>
           <w:temporary/>
           <w:showingPlcHdr/>
@@ -1398,10 +1797,7 @@
         <w:pStyle w:val="CHARACTER"/>
       </w:pPr>
       <w:r>
-        <w:t xml:space="preserve"> </w:t>
-      </w:r>
-      <w:r>
-        <w:t>Felix Furskins</w:t>
+        <w:t xml:space="preserve"> Felix Furskins</w:t>
       </w:r>
     </w:p>
     <w:p>
@@ -1441,10 +1837,7 @@
         <w:pStyle w:val="CHARACTER"/>
       </w:pPr>
       <w:r>
-        <w:t xml:space="preserve"> </w:t>
-      </w:r>
-      <w:r>
-        <w:t>Lia reed</w:t>
+        <w:t xml:space="preserve"> Lia reed</w:t>
       </w:r>
     </w:p>
     <w:p>
@@ -1468,7 +1861,6 @@
         <w:pStyle w:val="CHARACTER"/>
       </w:pPr>
       <w:r>
-        <w:lastRenderedPageBreak/>
         <w:t xml:space="preserve"> </w:t>
       </w:r>
       <w:r>
@@ -1624,14 +2016,190 @@
     </w:p>
     <w:p>
       <w:pPr>
+        <w:pStyle w:val="SCENEHEADING"/>
+      </w:pPr>
+      <w:r>
+        <w:lastRenderedPageBreak/>
+        <w:t xml:space="preserve">Chapter 0: the Fool – </w:t>
+      </w:r>
+      <w:r>
+        <w:t>SCENe Two – The Town</w:t>
+      </w:r>
+    </w:p>
+    <w:p>
+      <w:r>
+        <w:t xml:space="preserve">Lia can interact with the town people and Find Clues. </w:t>
+      </w:r>
+    </w:p>
+    <w:p>
+      <w:r>
+        <w:t>In the town there is a bookstore, spa, health center, and shop.</w:t>
+      </w:r>
+    </w:p>
+    <w:p/>
+    <w:p/>
+    <w:p>
+      <w:r>
+        <w:t xml:space="preserve">The pig is in the spa if she finds the pig before going in the bookstore and finding the first card. Then the pig will run and lead her to the bookstore. </w:t>
+      </w:r>
+    </w:p>
+    <w:p/>
+    <w:p>
+      <w:r>
+        <w:t>Lia Enters the SPA!!</w:t>
+      </w:r>
+    </w:p>
+    <w:p>
+      <w:pPr>
+        <w:pStyle w:val="CHARACTER"/>
+      </w:pPr>
+      <w:r>
+        <w:t xml:space="preserve">Pearl Aquar (Spa Owner) </w:t>
+      </w:r>
+    </w:p>
+    <w:p>
+      <w:pPr>
         <w:pStyle w:val="Dialogue"/>
       </w:pPr>
+      <w:proofErr w:type="spellStart"/>
+      <w:r>
+        <w:t>Helllp</w:t>
+      </w:r>
+      <w:proofErr w:type="spellEnd"/>
+      <w:r>
+        <w:t>! Someone please.</w:t>
+      </w:r>
+    </w:p>
+    <w:p>
+      <w:r>
+        <w:t xml:space="preserve">Lia sees pearl hiding for shelter, she has always had an irrational fear of animals. </w:t>
+      </w:r>
+    </w:p>
+    <w:p>
+      <w:pPr>
+        <w:pStyle w:val="CHARACTER"/>
+      </w:pPr>
+      <w:r>
+        <w:t xml:space="preserve"> </w:t>
+      </w:r>
       <w:r>
         <w:tab/>
       </w:r>
       <w:r>
         <w:tab/>
-      </w:r>
+        <w:t xml:space="preserve">Lia Reed </w:t>
+      </w:r>
+    </w:p>
+    <w:p>
+      <w:pPr>
+        <w:pStyle w:val="Dialogue"/>
+      </w:pPr>
+      <w:r>
+        <w:t xml:space="preserve">Pearl! Where is </w:t>
+      </w:r>
+      <w:proofErr w:type="gramStart"/>
+      <w:r>
+        <w:t>it ?</w:t>
+      </w:r>
+      <w:proofErr w:type="gramEnd"/>
+    </w:p>
+    <w:p>
+      <w:pPr>
+        <w:pStyle w:val="CHARACTER"/>
+      </w:pPr>
+      <w:r>
+        <w:t xml:space="preserve">Pearl Aquar (Spa Owner) </w:t>
+      </w:r>
+    </w:p>
+    <w:p>
+      <w:pPr>
+        <w:pStyle w:val="Dialogue"/>
+      </w:pPr>
+      <w:r>
+        <w:t xml:space="preserve">That dam pig ran off with one of my gift baskets into the male only side. </w:t>
+      </w:r>
+    </w:p>
+    <w:p>
+      <w:pPr>
+        <w:pStyle w:val="CHARACTER"/>
+      </w:pPr>
+      <w:r>
+        <w:t xml:space="preserve"> </w:t>
+      </w:r>
+      <w:r>
+        <w:tab/>
+      </w:r>
+      <w:r>
+        <w:tab/>
+        <w:t xml:space="preserve">Lia Reed </w:t>
+      </w:r>
+    </w:p>
+    <w:p>
+      <w:pPr>
+        <w:pStyle w:val="Dialogue"/>
+      </w:pPr>
+      <w:r>
+        <w:t>…</w:t>
+      </w:r>
+      <w:r>
+        <w:t xml:space="preserve"> Seriously </w:t>
+      </w:r>
+      <w:proofErr w:type="gramStart"/>
+      <w:r>
+        <w:t>there’s</w:t>
+      </w:r>
+      <w:proofErr w:type="gramEnd"/>
+      <w:r>
+        <w:t xml:space="preserve"> no customer in there?</w:t>
+      </w:r>
+    </w:p>
+    <w:p>
+      <w:pPr>
+        <w:pStyle w:val="CHARACTER"/>
+      </w:pPr>
+      <w:r>
+        <w:t xml:space="preserve">Pearl Aquar (Spa Owner) </w:t>
+      </w:r>
+    </w:p>
+    <w:p>
+      <w:pPr>
+        <w:pStyle w:val="Dialogue"/>
+      </w:pPr>
+      <w:proofErr w:type="gramStart"/>
+      <w:r>
+        <w:t>No</w:t>
+      </w:r>
+      <w:proofErr w:type="gramEnd"/>
+      <w:r>
+        <w:t xml:space="preserve"> you should be fine, I just open the spa for today and my regulars haven’t showed up!</w:t>
+      </w:r>
+    </w:p>
+    <w:p>
+      <w:pPr>
+        <w:pStyle w:val="CHARACTER"/>
+      </w:pPr>
+      <w:r>
+        <w:t>Piggy Pigerston</w:t>
+      </w:r>
+      <w:r>
+        <w:t xml:space="preserve"> </w:t>
+      </w:r>
+      <w:r>
+        <w:t>(Felix PIgs</w:t>
+      </w:r>
+      <w:r>
+        <w:t xml:space="preserve">) </w:t>
+      </w:r>
+    </w:p>
+    <w:p>
+      <w:pPr>
+        <w:pStyle w:val="Dialogue"/>
+      </w:pPr>
+      <w:r>
+        <w:t>OIIIINKKKKKKK!</w:t>
+      </w:r>
+    </w:p>
+    <w:p>
       <w:r>
         <w:tab/>
       </w:r>
@@ -1641,456 +2209,400 @@
         <w:pStyle w:val="CHARACTER"/>
         <w:ind w:left="0"/>
       </w:pPr>
-      <w:r>
-        <w:tab/>
-      </w:r>
-      <w:r>
-        <w:tab/>
-      </w:r>
-      <w:r>
-        <w:tab/>
-        <w:t xml:space="preserve">  </w:t>
-      </w:r>
-    </w:p>
-    <w:p/>
-    <w:p>
-      <w:r>
-        <w:t xml:space="preserve"> </w:t>
-      </w:r>
-      <w:sdt>
-        <w:sdtPr>
-          <w:alias w:val="Enter scene description:"/>
-          <w:tag w:val="Enter scene description:"/>
-          <w:id w:val="-2070251652"/>
-          <w:placeholder>
-            <w:docPart w:val="368D85B9BB134A7CAEFC688A6146B593"/>
-          </w:placeholder>
-          <w:temporary/>
-          <w:showingPlcHdr/>
-          <w15:appearance w15:val="hidden"/>
-        </w:sdtPr>
-        <w:sdtContent>
-          <w:r>
-            <w:t>Scene description</w:t>
-          </w:r>
-        </w:sdtContent>
-      </w:sdt>
-    </w:p>
-    <w:p/>
-    <w:p/>
-    <w:p>
-      <w:r>
-        <w:t>FADE OUT:</w:t>
-      </w:r>
-    </w:p>
-    <w:p>
-      <w:r>
-        <w:t xml:space="preserve">FADE IN: </w:t>
-      </w:r>
     </w:p>
     <w:p>
       <w:pPr>
-        <w:pStyle w:val="SCENEHEADING"/>
+        <w:pStyle w:val="Dialogue"/>
       </w:pPr>
       <w:r>
-        <w:t>Chapter 0: the Fool – Anxiety Playthrough</w:t>
-      </w:r>
-      <w:r>
-        <w:t xml:space="preserve"> (Town First)</w:t>
+        <w:t>Piggy bolts if you have the fool card in your possession you catch him if not player must continue to chase him to the bookstore.</w:t>
       </w:r>
     </w:p>
     <w:p>
+      <w:pPr>
+        <w:pStyle w:val="CHARACTER"/>
+      </w:pPr>
       <w:r>
         <w:tab/>
-        <w:t xml:space="preserve">Lia decides to </w:t>
-      </w:r>
-      <w:r>
-        <w:t>go to the town first as help her gran. +1 relationship with him.</w:t>
+      </w:r>
+      <w:r>
+        <w:tab/>
+        <w:t xml:space="preserve">Lia Reed </w:t>
+      </w:r>
+    </w:p>
+    <w:p>
+      <w:pPr>
+        <w:pStyle w:val="Dialogue"/>
+      </w:pPr>
+      <w:proofErr w:type="gramStart"/>
+      <w:r>
+        <w:t>Piggy</w:t>
+      </w:r>
+      <w:proofErr w:type="gramEnd"/>
+      <w:r>
+        <w:t xml:space="preserve"> get over here.</w:t>
+      </w:r>
+      <w:r>
+        <w:t xml:space="preserve"> </w:t>
+      </w:r>
+      <w:r>
+        <w:t>Darn</w:t>
+      </w:r>
+    </w:p>
+    <w:p>
+      <w:pPr>
+        <w:pStyle w:val="CHARACTER"/>
+      </w:pPr>
+      <w:r>
+        <w:t xml:space="preserve">Pearl Aquar (Spa Owner) </w:t>
+      </w:r>
+    </w:p>
+    <w:p>
+      <w:pPr>
+        <w:pStyle w:val="Dialogue"/>
+      </w:pPr>
+      <w:r>
+        <w:t>AHHHH!</w:t>
+      </w:r>
+    </w:p>
+    <w:p>
+      <w:pPr>
+        <w:pStyle w:val="CHARACTER"/>
+      </w:pPr>
+      <w:r>
+        <w:t xml:space="preserve"> </w:t>
+      </w:r>
+      <w:r>
+        <w:tab/>
+      </w:r>
+      <w:r>
+        <w:tab/>
+        <w:t xml:space="preserve">Lia Reed </w:t>
+      </w:r>
+    </w:p>
+    <w:p>
+      <w:pPr>
+        <w:pStyle w:val="Dialogue"/>
+      </w:pPr>
+      <w:r>
+        <w:t xml:space="preserve">Sorry, Pearl Felix will reimburse you. </w:t>
+      </w:r>
+    </w:p>
+    <w:p>
+      <w:pPr>
+        <w:pStyle w:val="CHARACTER"/>
+      </w:pPr>
+      <w:r>
+        <w:t xml:space="preserve">Pearl Aquar (Spa Owner) </w:t>
+      </w:r>
+    </w:p>
+    <w:p>
+      <w:pPr>
+        <w:pStyle w:val="Dialogue"/>
+      </w:pPr>
+      <w:proofErr w:type="gramStart"/>
+      <w:r>
+        <w:t>Well</w:t>
+      </w:r>
+      <w:proofErr w:type="gramEnd"/>
+      <w:r>
+        <w:t xml:space="preserve"> you go ahead and catch that pig. I am locking my doors and taking the day off. </w:t>
+      </w:r>
+    </w:p>
+    <w:p>
+      <w:pPr>
+        <w:pStyle w:val="CHARACTER"/>
+      </w:pPr>
+    </w:p>
+    <w:p>
+      <w:pPr>
+        <w:pStyle w:val="CHARACTER"/>
+      </w:pPr>
+      <w:r>
+        <w:t xml:space="preserve">Piggy Pigerston (Felix PIgs) </w:t>
+      </w:r>
+    </w:p>
+    <w:p>
+      <w:pPr>
+        <w:pStyle w:val="Dialogue"/>
+      </w:pPr>
+      <w:r>
+        <w:t>OIIIINKKKKKKK!</w:t>
+      </w:r>
+      <w:r>
+        <w:t xml:space="preserve"> (In the distance)</w:t>
+      </w:r>
+    </w:p>
+    <w:p>
+      <w:pPr>
+        <w:pStyle w:val="Dialogue"/>
+      </w:pPr>
+      <w:r>
+        <w:t>(Piggy runs towards bookstore</w:t>
+      </w:r>
+      <w:proofErr w:type="gramStart"/>
+      <w:r>
+        <w:t>),(</w:t>
+      </w:r>
+      <w:proofErr w:type="gramEnd"/>
+      <w:r>
+        <w:t xml:space="preserve">Piggy Knocks over bookstore owner) </w:t>
+      </w:r>
+    </w:p>
+    <w:p>
+      <w:pPr>
+        <w:pStyle w:val="CHARACTER"/>
+      </w:pPr>
+    </w:p>
+    <w:p>
+      <w:pPr>
+        <w:pStyle w:val="CHARACTER"/>
+      </w:pPr>
+      <w:r>
+        <w:t>Mrs.</w:t>
+      </w:r>
+      <w:r>
+        <w:t xml:space="preserve"> </w:t>
+      </w:r>
+      <w:r>
+        <w:t>Lavitha (Bookstore Keeper)</w:t>
+      </w:r>
+    </w:p>
+    <w:p>
+      <w:pPr>
+        <w:pStyle w:val="Dialogue"/>
+      </w:pPr>
+      <w:r>
+        <w:t xml:space="preserve">Ah a young’un </w:t>
+      </w:r>
+      <w:proofErr w:type="gramStart"/>
+      <w:r>
+        <w:t>wouldn’t</w:t>
+      </w:r>
+      <w:proofErr w:type="gramEnd"/>
+      <w:r>
+        <w:t xml:space="preserve"> have seen my prized pig running around </w:t>
+      </w:r>
+      <w:proofErr w:type="spellStart"/>
+      <w:r>
+        <w:t>wouja</w:t>
+      </w:r>
+      <w:proofErr w:type="spellEnd"/>
+      <w:r>
+        <w:t xml:space="preserve">. He seemed to </w:t>
+      </w:r>
+      <w:proofErr w:type="spellStart"/>
+      <w:r>
+        <w:t>harv</w:t>
+      </w:r>
+      <w:proofErr w:type="spellEnd"/>
+      <w:r>
+        <w:t xml:space="preserve"> a good ole time escaping and eating all my merchandise. *Ha *Ha </w:t>
+      </w:r>
+    </w:p>
+    <w:p>
+      <w:pPr>
+        <w:pStyle w:val="CHARACTER"/>
+      </w:pPr>
+      <w:r>
+        <w:t xml:space="preserve"> </w:t>
+      </w:r>
+      <w:r>
+        <w:t>Pearl</w:t>
+      </w:r>
+      <w:r>
+        <w:t xml:space="preserve"> </w:t>
+      </w:r>
+      <w:r>
+        <w:t xml:space="preserve">Aquar (Spa Owner) </w:t>
+      </w:r>
+    </w:p>
+    <w:p>
+      <w:pPr>
+        <w:pStyle w:val="Dialogue"/>
+      </w:pPr>
+      <w:r>
+        <w:t xml:space="preserve">(That </w:t>
+      </w:r>
+      <w:proofErr w:type="gramStart"/>
+      <w:r>
+        <w:t>doesn’t</w:t>
+      </w:r>
+      <w:proofErr w:type="gramEnd"/>
+      <w:r>
+        <w:t xml:space="preserve"> seem like something he should fine funny)</w:t>
+      </w:r>
+    </w:p>
+    <w:p>
+      <w:pPr>
+        <w:pStyle w:val="CHARACTER"/>
+      </w:pPr>
+      <w:r>
+        <w:t xml:space="preserve"> </w:t>
+      </w:r>
+      <w:r>
+        <w:tab/>
+      </w:r>
+      <w:r>
+        <w:tab/>
+        <w:t xml:space="preserve">Lia Reed </w:t>
+      </w:r>
+    </w:p>
+    <w:p>
+      <w:pPr>
+        <w:pStyle w:val="Dialogue"/>
+      </w:pPr>
+      <w:proofErr w:type="spellStart"/>
+      <w:r>
+        <w:t>Ey</w:t>
+      </w:r>
+      <w:proofErr w:type="spellEnd"/>
+      <w:r>
+        <w:t xml:space="preserve">! You </w:t>
+      </w:r>
+      <w:proofErr w:type="gramStart"/>
+      <w:r>
+        <w:t>don’t</w:t>
+      </w:r>
+      <w:proofErr w:type="gramEnd"/>
+      <w:r>
+        <w:t xml:space="preserve"> have anything? </w:t>
+      </w:r>
+    </w:p>
+    <w:p>
+      <w:pPr>
+        <w:pStyle w:val="CHARACTER"/>
+        <w:ind w:left="3240" w:firstLine="360"/>
+      </w:pPr>
+      <w:r>
+        <w:lastRenderedPageBreak/>
+        <w:t>Felix Furskins</w:t>
+      </w:r>
+    </w:p>
+    <w:p>
+      <w:pPr>
+        <w:pStyle w:val="Dialogue"/>
+      </w:pPr>
+      <w:r>
+        <w:t>Not a single thing dear</w:t>
+      </w:r>
+      <w:r>
+        <w:t xml:space="preserve">, but if you help me find my pig I give you your feed for the month on </w:t>
+      </w:r>
+      <w:proofErr w:type="gramStart"/>
+      <w:r>
+        <w:t>me..</w:t>
+      </w:r>
+      <w:proofErr w:type="gramEnd"/>
+    </w:p>
+    <w:p>
+      <w:pPr>
+        <w:pStyle w:val="CHARACTER"/>
+      </w:pPr>
+      <w:r>
+        <w:t xml:space="preserve"> </w:t>
+      </w:r>
+      <w:r>
+        <w:tab/>
+      </w:r>
+      <w:r>
+        <w:tab/>
+        <w:t xml:space="preserve">Lia Reed </w:t>
+      </w:r>
+    </w:p>
+    <w:p>
+      <w:pPr>
+        <w:pStyle w:val="Dialogue"/>
+      </w:pPr>
+      <w:r>
+        <w:t>…</w:t>
+      </w:r>
+    </w:p>
+    <w:p>
+      <w:pPr>
+        <w:pStyle w:val="CHARACTER"/>
+      </w:pPr>
+      <w:r>
+        <w:tab/>
+      </w:r>
+      <w:r>
+        <w:tab/>
+        <w:t xml:space="preserve">Felix Furskins </w:t>
+      </w:r>
+    </w:p>
+    <w:p>
+      <w:pPr>
+        <w:pStyle w:val="Dialogue"/>
+      </w:pPr>
+      <w:r>
+        <w:t xml:space="preserve">Sounds Like a good deal </w:t>
+      </w:r>
+      <w:proofErr w:type="spellStart"/>
+      <w:r>
+        <w:t>ey</w:t>
+      </w:r>
+      <w:proofErr w:type="spellEnd"/>
+      <w:r>
+        <w:t xml:space="preserve"> dear. </w:t>
+      </w:r>
+    </w:p>
+    <w:p>
+      <w:pPr>
+        <w:pStyle w:val="CHARACTER"/>
+      </w:pPr>
+      <w:r>
+        <w:tab/>
+      </w:r>
+      <w:r>
+        <w:tab/>
+        <w:t>Lia reed</w:t>
+      </w:r>
+    </w:p>
+    <w:p>
+      <w:pPr>
+        <w:pStyle w:val="Dialogue"/>
+      </w:pPr>
+      <w:r>
+        <w:t>Yea. Sure</w:t>
       </w:r>
     </w:p>
     <w:p/>
     <w:p/>
     <w:p/>
+    <w:p/>
+    <w:p/>
+    <w:p/>
+    <w:p/>
+    <w:p/>
     <w:p>
-      <w:r>
-        <w:br w:type="page"/>
+      <w:pPr>
+        <w:pStyle w:val="Dialogue"/>
+      </w:pPr>
+      <w:r>
+        <w:tab/>
+      </w:r>
+      <w:r>
+        <w:tab/>
+      </w:r>
+      <w:r>
+        <w:tab/>
       </w:r>
     </w:p>
-    <w:p/>
-    <w:sdt>
-      <w:sdtPr>
-        <w:alias w:val="Enter character name 3:"/>
-        <w:tag w:val="Enter character name 3:"/>
-        <w:id w:val="269294337"/>
-        <w:placeholder>
-          <w:docPart w:val="B842F95D16C043F89BC331F96DEF88F9"/>
-        </w:placeholder>
-        <w:temporary/>
-        <w:showingPlcHdr/>
-        <w15:appearance w15:val="hidden"/>
-      </w:sdtPr>
-      <w:sdtEndPr/>
-      <w:sdtContent>
-        <w:p>
-          <w:pPr>
-            <w:pStyle w:val="CHARACTER"/>
-          </w:pPr>
-          <w:r>
-            <w:t>Character Name</w:t>
-          </w:r>
-          <w:r>
-            <w:t xml:space="preserve"> 3</w:t>
-          </w:r>
-        </w:p>
-      </w:sdtContent>
-    </w:sdt>
-    <w:sdt>
-      <w:sdtPr>
-        <w:alias w:val="Enter dialogue for character 3:"/>
-        <w:tag w:val="Enter dialogue for character 3:"/>
-        <w:id w:val="-576289051"/>
-        <w:placeholder>
-          <w:docPart w:val="87912B0567F243248ACC0B78DBE867B0"/>
-        </w:placeholder>
-        <w:temporary/>
-        <w:showingPlcHdr/>
-        <w15:appearance w15:val="hidden"/>
-      </w:sdtPr>
-      <w:sdtEndPr/>
-      <w:sdtContent>
-        <w:p>
-          <w:pPr>
-            <w:pStyle w:val="Dialogue"/>
-          </w:pPr>
-          <w:r>
-            <w:t>Character Name 3</w:t>
-          </w:r>
-        </w:p>
-      </w:sdtContent>
-    </w:sdt>
     <w:p>
       <w:pPr>
         <w:pStyle w:val="CHARACTER"/>
+        <w:ind w:left="0"/>
       </w:pPr>
       <w:r>
-        <w:t xml:space="preserve"> </w:t>
-      </w:r>
-      <w:sdt>
-        <w:sdtPr>
-          <w:alias w:val="Enter character name 4:"/>
-          <w:tag w:val="Enter character name 4:"/>
-          <w:id w:val="269294339"/>
-          <w:placeholder>
-            <w:docPart w:val="1615FCF65F5F4F47A17986E2591CD996"/>
-          </w:placeholder>
-          <w:temporary/>
-          <w:showingPlcHdr/>
-          <w15:appearance w15:val="hidden"/>
-        </w:sdtPr>
-        <w:sdtEndPr/>
-        <w:sdtContent>
-          <w:r>
-            <w:t>Character Name</w:t>
-          </w:r>
-          <w:r>
-            <w:t xml:space="preserve"> 4</w:t>
-          </w:r>
-        </w:sdtContent>
-      </w:sdt>
-    </w:p>
-    <w:sdt>
-      <w:sdtPr>
-        <w:alias w:val="Enter dialogue for character 4:"/>
-        <w:tag w:val="Enter dialogue for character 4:"/>
-        <w:id w:val="-655458017"/>
-        <w:placeholder>
-          <w:docPart w:val="C5ED387FB7324013B14E772F299F35D3"/>
-        </w:placeholder>
-        <w:temporary/>
-        <w:showingPlcHdr/>
-        <w15:appearance w15:val="hidden"/>
-      </w:sdtPr>
-      <w:sdtEndPr/>
-      <w:sdtContent>
-        <w:p>
-          <w:pPr>
-            <w:pStyle w:val="Dialogue"/>
-          </w:pPr>
-          <w:r>
-            <w:t>Character Name 4</w:t>
-          </w:r>
-        </w:p>
-      </w:sdtContent>
-    </w:sdt>
-    <w:p>
-      <w:pPr>
-        <w:pStyle w:val="Parenthetical"/>
-      </w:pPr>
-      <w:r>
-        <w:t xml:space="preserve"> </w:t>
-      </w:r>
-      <w:sdt>
-        <w:sdtPr>
-          <w:alias w:val="Enter parenthecal information:"/>
-          <w:tag w:val="Enter parenthecal information:"/>
-          <w:id w:val="269294341"/>
-          <w:placeholder>
-            <w:docPart w:val="FEFA6B1D39914731AC64451084630A2B"/>
-          </w:placeholder>
-          <w:temporary/>
-          <w:showingPlcHdr/>
-          <w15:appearance w15:val="hidden"/>
-        </w:sdtPr>
-        <w:sdtEndPr/>
-        <w:sdtContent>
-          <w:r>
-            <w:t>(</w:t>
-          </w:r>
-          <w:r>
-            <w:t>Parenthetical information</w:t>
-          </w:r>
-          <w:r>
-            <w:t>)</w:t>
-          </w:r>
-        </w:sdtContent>
-      </w:sdt>
-    </w:p>
-    <w:sdt>
-      <w:sdtPr>
-        <w:alias w:val="Enter character name 5:"/>
-        <w:tag w:val="Enter character name 5:"/>
-        <w:id w:val="269294368"/>
-        <w:placeholder>
-          <w:docPart w:val="88A27A1DB81E44EF8367C166D7CAF5B0"/>
-        </w:placeholder>
-        <w:temporary/>
-        <w:showingPlcHdr/>
-        <w15:appearance w15:val="hidden"/>
-      </w:sdtPr>
-      <w:sdtEndPr/>
-      <w:sdtContent>
-        <w:p>
-          <w:pPr>
-            <w:pStyle w:val="CHARACTER"/>
-          </w:pPr>
-          <w:r>
-            <w:t>Character Name</w:t>
-          </w:r>
-          <w:r>
-            <w:t xml:space="preserve"> 5</w:t>
-          </w:r>
-        </w:p>
-      </w:sdtContent>
-    </w:sdt>
-    <w:sdt>
-      <w:sdtPr>
-        <w:alias w:val="Enter dialogue for character 5:"/>
-        <w:tag w:val="Enter dialogue for character 5:"/>
-        <w:id w:val="1805424457"/>
-        <w:placeholder>
-          <w:docPart w:val="A9D379584D2F4635819EDC9769E33398"/>
-        </w:placeholder>
-        <w:temporary/>
-        <w:showingPlcHdr/>
-        <w15:appearance w15:val="hidden"/>
-      </w:sdtPr>
-      <w:sdtEndPr/>
-      <w:sdtContent>
-        <w:p>
-          <w:pPr>
-            <w:pStyle w:val="Dialogue"/>
-          </w:pPr>
-          <w:r>
-            <w:t>Character Name 5</w:t>
-          </w:r>
-        </w:p>
-      </w:sdtContent>
-    </w:sdt>
-    <w:p>
-      <w:pPr>
-        <w:pStyle w:val="CHARACTER"/>
-      </w:pPr>
-      <w:r>
-        <w:t xml:space="preserve"> </w:t>
-      </w:r>
-      <w:sdt>
-        <w:sdtPr>
-          <w:alias w:val="Enter character name 6:"/>
-          <w:tag w:val="Enter character name 6:"/>
-          <w:id w:val="269294370"/>
-          <w:placeholder>
-            <w:docPart w:val="0EB91389050F4B388A8E79ADF3327623"/>
-          </w:placeholder>
-          <w:temporary/>
-          <w:showingPlcHdr/>
-          <w15:appearance w15:val="hidden"/>
-        </w:sdtPr>
-        <w:sdtEndPr/>
-        <w:sdtContent>
-          <w:r>
-            <w:t>Character Name</w:t>
-          </w:r>
-          <w:r>
-            <w:t xml:space="preserve"> 6</w:t>
-          </w:r>
-        </w:sdtContent>
-      </w:sdt>
-    </w:p>
-    <w:sdt>
-      <w:sdtPr>
-        <w:alias w:val="Enter dialogue for character 6:"/>
-        <w:tag w:val="Enter dialogue for character 6:"/>
-        <w:id w:val="-277255618"/>
-        <w:placeholder>
-          <w:docPart w:val="8C4BFAE35FAC44B38B26284789AB80CB"/>
-        </w:placeholder>
-        <w:temporary/>
-        <w:showingPlcHdr/>
-        <w15:appearance w15:val="hidden"/>
-      </w:sdtPr>
-      <w:sdtEndPr/>
-      <w:sdtContent>
-        <w:p>
-          <w:pPr>
-            <w:pStyle w:val="Dialogue"/>
-          </w:pPr>
-          <w:r>
-            <w:t>Character Name 6</w:t>
-          </w:r>
-        </w:p>
-      </w:sdtContent>
-    </w:sdt>
-    <w:p>
-      <w:pPr>
-        <w:pStyle w:val="CHARACTER"/>
-      </w:pPr>
-      <w:r>
-        <w:t xml:space="preserve"> </w:t>
-      </w:r>
-      <w:sdt>
-        <w:sdtPr>
-          <w:alias w:val="Enter character name 7:"/>
-          <w:tag w:val="Enter character name 7:"/>
-          <w:id w:val="269294372"/>
-          <w:placeholder>
-            <w:docPart w:val="3E8091C59D8D473BB504A79599A9A993"/>
-          </w:placeholder>
-          <w:temporary/>
-          <w:showingPlcHdr/>
-          <w15:appearance w15:val="hidden"/>
-        </w:sdtPr>
-        <w:sdtEndPr/>
-        <w:sdtContent>
-          <w:r>
-            <w:t>Character Name</w:t>
-          </w:r>
-          <w:r>
-            <w:t xml:space="preserve"> 7</w:t>
-          </w:r>
-        </w:sdtContent>
-      </w:sdt>
-    </w:p>
-    <w:sdt>
-      <w:sdtPr>
-        <w:alias w:val="Enter dialogue for character 7:"/>
-        <w:tag w:val="Enter dialogue for character 7:"/>
-        <w:id w:val="1514955128"/>
-        <w:placeholder>
-          <w:docPart w:val="393BFA4DA1FB4D5E8BF15EAE95DAD517"/>
-        </w:placeholder>
-        <w:temporary/>
-        <w:showingPlcHdr/>
-        <w15:appearance w15:val="hidden"/>
-      </w:sdtPr>
-      <w:sdtEndPr/>
-      <w:sdtContent>
-        <w:p>
-          <w:pPr>
-            <w:pStyle w:val="Dialogue"/>
-          </w:pPr>
-          <w:r>
-            <w:t>Character Name 7</w:t>
-          </w:r>
-        </w:p>
-      </w:sdtContent>
-    </w:sdt>
-    <w:p>
-      <w:pPr>
-        <w:pStyle w:val="CHARACTER"/>
-      </w:pPr>
-      <w:r>
-        <w:t xml:space="preserve"> </w:t>
-      </w:r>
-      <w:sdt>
-        <w:sdtPr>
-          <w:alias w:val="Enter character name 8:"/>
-          <w:tag w:val="Enter character name8:"/>
-          <w:id w:val="269294374"/>
-          <w:placeholder>
-            <w:docPart w:val="4E8DE79BB63F477A9078141CCE672A97"/>
-          </w:placeholder>
-          <w:temporary/>
-          <w:showingPlcHdr/>
-          <w15:appearance w15:val="hidden"/>
-        </w:sdtPr>
-        <w:sdtEndPr/>
-        <w:sdtContent>
-          <w:r>
-            <w:t>Character Name</w:t>
-          </w:r>
-          <w:r>
-            <w:t xml:space="preserve"> 8</w:t>
-          </w:r>
-        </w:sdtContent>
-      </w:sdt>
-    </w:p>
-    <w:sdt>
-      <w:sdtPr>
-        <w:alias w:val="Enter dialogue for character 8:"/>
-        <w:tag w:val="Enter dialogue for character 8:"/>
-        <w:id w:val="1141391794"/>
-        <w:placeholder>
-          <w:docPart w:val="0D1774B209F24C6D88D7CBFCA93ECEC9"/>
-        </w:placeholder>
-        <w:temporary/>
-        <w:showingPlcHdr/>
-        <w15:appearance w15:val="hidden"/>
-      </w:sdtPr>
-      <w:sdtEndPr/>
-      <w:sdtContent>
-        <w:p>
-          <w:pPr>
-            <w:pStyle w:val="Dialogue"/>
-          </w:pPr>
-          <w:r>
-            <w:t>Character Name 8</w:t>
-          </w:r>
-        </w:p>
-      </w:sdtContent>
-    </w:sdt>
-    <w:p>
-      <w:r>
-        <w:t xml:space="preserve"> </w:t>
-      </w:r>
-      <w:sdt>
-        <w:sdtPr>
-          <w:alias w:val="Enter scene description:"/>
-          <w:tag w:val="Enter scene description:"/>
-          <w:id w:val="269294376"/>
-          <w:placeholder>
-            <w:docPart w:val="7360F82B0A1E4B878D1396E725FA8F04"/>
-          </w:placeholder>
-          <w:temporary/>
-          <w:showingPlcHdr/>
-          <w15:appearance w15:val="hidden"/>
-        </w:sdtPr>
-        <w:sdtEndPr/>
-        <w:sdtContent>
-          <w:r>
-            <w:t>Scene description</w:t>
-          </w:r>
-        </w:sdtContent>
-      </w:sdt>
+        <w:tab/>
+      </w:r>
+      <w:r>
+        <w:tab/>
+      </w:r>
+      <w:r>
+        <w:tab/>
+        <w:t xml:space="preserve">  </w:t>
+      </w:r>
     </w:p>
     <w:p>
       <w:pPr>
@@ -27589,370 +28101,6 @@
     </w:docPart>
     <w:docPart>
       <w:docPartPr>
-        <w:name w:val="B842F95D16C043F89BC331F96DEF88F9"/>
-        <w:category>
-          <w:name w:val="General"/>
-          <w:gallery w:val="placeholder"/>
-        </w:category>
-        <w:types>
-          <w:type w:val="bbPlcHdr"/>
-        </w:types>
-        <w:behaviors>
-          <w:behavior w:val="content"/>
-        </w:behaviors>
-        <w:guid w:val="{DACE03C0-D206-4D42-BEE4-FB0E70C5C3D5}"/>
-      </w:docPartPr>
-      <w:docPartBody>
-        <w:p>
-          <w:pPr>
-            <w:pStyle w:val="B842F95D16C043F89BC331F96DEF88F9"/>
-          </w:pPr>
-          <w:r>
-            <w:t>Character Name 3</w:t>
-          </w:r>
-        </w:p>
-      </w:docPartBody>
-    </w:docPart>
-    <w:docPart>
-      <w:docPartPr>
-        <w:name w:val="87912B0567F243248ACC0B78DBE867B0"/>
-        <w:category>
-          <w:name w:val="General"/>
-          <w:gallery w:val="placeholder"/>
-        </w:category>
-        <w:types>
-          <w:type w:val="bbPlcHdr"/>
-        </w:types>
-        <w:behaviors>
-          <w:behavior w:val="content"/>
-        </w:behaviors>
-        <w:guid w:val="{785213E5-3A70-4C35-92D4-D97A8189CD87}"/>
-      </w:docPartPr>
-      <w:docPartBody>
-        <w:p>
-          <w:pPr>
-            <w:pStyle w:val="87912B0567F243248ACC0B78DBE867B0"/>
-          </w:pPr>
-          <w:r>
-            <w:t>Character Name 3</w:t>
-          </w:r>
-        </w:p>
-      </w:docPartBody>
-    </w:docPart>
-    <w:docPart>
-      <w:docPartPr>
-        <w:name w:val="1615FCF65F5F4F47A17986E2591CD996"/>
-        <w:category>
-          <w:name w:val="General"/>
-          <w:gallery w:val="placeholder"/>
-        </w:category>
-        <w:types>
-          <w:type w:val="bbPlcHdr"/>
-        </w:types>
-        <w:behaviors>
-          <w:behavior w:val="content"/>
-        </w:behaviors>
-        <w:guid w:val="{877DD947-CB15-45E6-92C3-73F56F1B0459}"/>
-      </w:docPartPr>
-      <w:docPartBody>
-        <w:p>
-          <w:pPr>
-            <w:pStyle w:val="1615FCF65F5F4F47A17986E2591CD996"/>
-          </w:pPr>
-          <w:r>
-            <w:t>Character Name 4</w:t>
-          </w:r>
-        </w:p>
-      </w:docPartBody>
-    </w:docPart>
-    <w:docPart>
-      <w:docPartPr>
-        <w:name w:val="C5ED387FB7324013B14E772F299F35D3"/>
-        <w:category>
-          <w:name w:val="General"/>
-          <w:gallery w:val="placeholder"/>
-        </w:category>
-        <w:types>
-          <w:type w:val="bbPlcHdr"/>
-        </w:types>
-        <w:behaviors>
-          <w:behavior w:val="content"/>
-        </w:behaviors>
-        <w:guid w:val="{053D6D37-818E-49F2-B386-49DF30E16EEB}"/>
-      </w:docPartPr>
-      <w:docPartBody>
-        <w:p>
-          <w:pPr>
-            <w:pStyle w:val="C5ED387FB7324013B14E772F299F35D3"/>
-          </w:pPr>
-          <w:r>
-            <w:t>Character Name 4</w:t>
-          </w:r>
-        </w:p>
-      </w:docPartBody>
-    </w:docPart>
-    <w:docPart>
-      <w:docPartPr>
-        <w:name w:val="FEFA6B1D39914731AC64451084630A2B"/>
-        <w:category>
-          <w:name w:val="General"/>
-          <w:gallery w:val="placeholder"/>
-        </w:category>
-        <w:types>
-          <w:type w:val="bbPlcHdr"/>
-        </w:types>
-        <w:behaviors>
-          <w:behavior w:val="content"/>
-        </w:behaviors>
-        <w:guid w:val="{8FD40F90-B2FC-472A-A904-CAD7553E7113}"/>
-      </w:docPartPr>
-      <w:docPartBody>
-        <w:p>
-          <w:pPr>
-            <w:pStyle w:val="FEFA6B1D39914731AC64451084630A2B"/>
-          </w:pPr>
-          <w:r>
-            <w:t>(Parenthetical information)</w:t>
-          </w:r>
-        </w:p>
-      </w:docPartBody>
-    </w:docPart>
-    <w:docPart>
-      <w:docPartPr>
-        <w:name w:val="88A27A1DB81E44EF8367C166D7CAF5B0"/>
-        <w:category>
-          <w:name w:val="General"/>
-          <w:gallery w:val="placeholder"/>
-        </w:category>
-        <w:types>
-          <w:type w:val="bbPlcHdr"/>
-        </w:types>
-        <w:behaviors>
-          <w:behavior w:val="content"/>
-        </w:behaviors>
-        <w:guid w:val="{F54C1956-14EE-48C8-9CF9-2F554A48FDB7}"/>
-      </w:docPartPr>
-      <w:docPartBody>
-        <w:p>
-          <w:pPr>
-            <w:pStyle w:val="88A27A1DB81E44EF8367C166D7CAF5B0"/>
-          </w:pPr>
-          <w:r>
-            <w:t>Character Name 5</w:t>
-          </w:r>
-        </w:p>
-      </w:docPartBody>
-    </w:docPart>
-    <w:docPart>
-      <w:docPartPr>
-        <w:name w:val="A9D379584D2F4635819EDC9769E33398"/>
-        <w:category>
-          <w:name w:val="General"/>
-          <w:gallery w:val="placeholder"/>
-        </w:category>
-        <w:types>
-          <w:type w:val="bbPlcHdr"/>
-        </w:types>
-        <w:behaviors>
-          <w:behavior w:val="content"/>
-        </w:behaviors>
-        <w:guid w:val="{F5FE38CD-AEC4-4ED5-8339-2EFEDC50B363}"/>
-      </w:docPartPr>
-      <w:docPartBody>
-        <w:p>
-          <w:pPr>
-            <w:pStyle w:val="A9D379584D2F4635819EDC9769E33398"/>
-          </w:pPr>
-          <w:r>
-            <w:t>Character Name 5</w:t>
-          </w:r>
-        </w:p>
-      </w:docPartBody>
-    </w:docPart>
-    <w:docPart>
-      <w:docPartPr>
-        <w:name w:val="0EB91389050F4B388A8E79ADF3327623"/>
-        <w:category>
-          <w:name w:val="General"/>
-          <w:gallery w:val="placeholder"/>
-        </w:category>
-        <w:types>
-          <w:type w:val="bbPlcHdr"/>
-        </w:types>
-        <w:behaviors>
-          <w:behavior w:val="content"/>
-        </w:behaviors>
-        <w:guid w:val="{935F883D-DAA8-4305-B414-DC2044AF72CD}"/>
-      </w:docPartPr>
-      <w:docPartBody>
-        <w:p>
-          <w:pPr>
-            <w:pStyle w:val="0EB91389050F4B388A8E79ADF3327623"/>
-          </w:pPr>
-          <w:r>
-            <w:t>Character Name 6</w:t>
-          </w:r>
-        </w:p>
-      </w:docPartBody>
-    </w:docPart>
-    <w:docPart>
-      <w:docPartPr>
-        <w:name w:val="8C4BFAE35FAC44B38B26284789AB80CB"/>
-        <w:category>
-          <w:name w:val="General"/>
-          <w:gallery w:val="placeholder"/>
-        </w:category>
-        <w:types>
-          <w:type w:val="bbPlcHdr"/>
-        </w:types>
-        <w:behaviors>
-          <w:behavior w:val="content"/>
-        </w:behaviors>
-        <w:guid w:val="{5C43F7FF-B161-44BF-902E-7A4E9C486822}"/>
-      </w:docPartPr>
-      <w:docPartBody>
-        <w:p>
-          <w:pPr>
-            <w:pStyle w:val="8C4BFAE35FAC44B38B26284789AB80CB"/>
-          </w:pPr>
-          <w:r>
-            <w:t>Character Name 6</w:t>
-          </w:r>
-        </w:p>
-      </w:docPartBody>
-    </w:docPart>
-    <w:docPart>
-      <w:docPartPr>
-        <w:name w:val="3E8091C59D8D473BB504A79599A9A993"/>
-        <w:category>
-          <w:name w:val="General"/>
-          <w:gallery w:val="placeholder"/>
-        </w:category>
-        <w:types>
-          <w:type w:val="bbPlcHdr"/>
-        </w:types>
-        <w:behaviors>
-          <w:behavior w:val="content"/>
-        </w:behaviors>
-        <w:guid w:val="{9F63E3D1-F9E1-418C-8805-F7192FFC4186}"/>
-      </w:docPartPr>
-      <w:docPartBody>
-        <w:p>
-          <w:pPr>
-            <w:pStyle w:val="3E8091C59D8D473BB504A79599A9A993"/>
-          </w:pPr>
-          <w:r>
-            <w:t>Character Name 7</w:t>
-          </w:r>
-        </w:p>
-      </w:docPartBody>
-    </w:docPart>
-    <w:docPart>
-      <w:docPartPr>
-        <w:name w:val="393BFA4DA1FB4D5E8BF15EAE95DAD517"/>
-        <w:category>
-          <w:name w:val="General"/>
-          <w:gallery w:val="placeholder"/>
-        </w:category>
-        <w:types>
-          <w:type w:val="bbPlcHdr"/>
-        </w:types>
-        <w:behaviors>
-          <w:behavior w:val="content"/>
-        </w:behaviors>
-        <w:guid w:val="{C61081D1-1568-4D2E-A5EA-349A8F604D7B}"/>
-      </w:docPartPr>
-      <w:docPartBody>
-        <w:p>
-          <w:pPr>
-            <w:pStyle w:val="393BFA4DA1FB4D5E8BF15EAE95DAD517"/>
-          </w:pPr>
-          <w:r>
-            <w:t>Character Name 7</w:t>
-          </w:r>
-        </w:p>
-      </w:docPartBody>
-    </w:docPart>
-    <w:docPart>
-      <w:docPartPr>
-        <w:name w:val="4E8DE79BB63F477A9078141CCE672A97"/>
-        <w:category>
-          <w:name w:val="General"/>
-          <w:gallery w:val="placeholder"/>
-        </w:category>
-        <w:types>
-          <w:type w:val="bbPlcHdr"/>
-        </w:types>
-        <w:behaviors>
-          <w:behavior w:val="content"/>
-        </w:behaviors>
-        <w:guid w:val="{F7275035-49EF-4BEB-9C72-736B2F23A245}"/>
-      </w:docPartPr>
-      <w:docPartBody>
-        <w:p>
-          <w:pPr>
-            <w:pStyle w:val="4E8DE79BB63F477A9078141CCE672A97"/>
-          </w:pPr>
-          <w:r>
-            <w:t>Character Name 8</w:t>
-          </w:r>
-        </w:p>
-      </w:docPartBody>
-    </w:docPart>
-    <w:docPart>
-      <w:docPartPr>
-        <w:name w:val="0D1774B209F24C6D88D7CBFCA93ECEC9"/>
-        <w:category>
-          <w:name w:val="General"/>
-          <w:gallery w:val="placeholder"/>
-        </w:category>
-        <w:types>
-          <w:type w:val="bbPlcHdr"/>
-        </w:types>
-        <w:behaviors>
-          <w:behavior w:val="content"/>
-        </w:behaviors>
-        <w:guid w:val="{B682BC15-92FE-4B2A-A0A2-D1C3B36067DD}"/>
-      </w:docPartPr>
-      <w:docPartBody>
-        <w:p>
-          <w:pPr>
-            <w:pStyle w:val="0D1774B209F24C6D88D7CBFCA93ECEC9"/>
-          </w:pPr>
-          <w:r>
-            <w:t>Character Name 8</w:t>
-          </w:r>
-        </w:p>
-      </w:docPartBody>
-    </w:docPart>
-    <w:docPart>
-      <w:docPartPr>
-        <w:name w:val="7360F82B0A1E4B878D1396E725FA8F04"/>
-        <w:category>
-          <w:name w:val="General"/>
-          <w:gallery w:val="placeholder"/>
-        </w:category>
-        <w:types>
-          <w:type w:val="bbPlcHdr"/>
-        </w:types>
-        <w:behaviors>
-          <w:behavior w:val="content"/>
-        </w:behaviors>
-        <w:guid w:val="{AC71B0DA-68E8-41EC-8493-C0FC454E079A}"/>
-      </w:docPartPr>
-      <w:docPartBody>
-        <w:p>
-          <w:pPr>
-            <w:pStyle w:val="7360F82B0A1E4B878D1396E725FA8F04"/>
-          </w:pPr>
-          <w:r>
-            <w:t>Scene description</w:t>
-          </w:r>
-        </w:p>
-      </w:docPartBody>
-    </w:docPart>
-    <w:docPart>
-      <w:docPartPr>
         <w:name w:val="98136BBF743A4CED9242B2FC86FA6C9B"/>
         <w:category>
           <w:name w:val="General"/>
@@ -28055,6 +28203,32 @@
         </w:p>
       </w:docPartBody>
     </w:docPart>
+    <w:docPart>
+      <w:docPartPr>
+        <w:name w:val="AFD2032D76D64B3CB8506F6B0CA616E8"/>
+        <w:category>
+          <w:name w:val="General"/>
+          <w:gallery w:val="placeholder"/>
+        </w:category>
+        <w:types>
+          <w:type w:val="bbPlcHdr"/>
+        </w:types>
+        <w:behaviors>
+          <w:behavior w:val="content"/>
+        </w:behaviors>
+        <w:guid w:val="{DBC1E487-131A-43A5-B28C-329E36F2A60E}"/>
+      </w:docPartPr>
+      <w:docPartBody>
+        <w:p>
+          <w:pPr>
+            <w:pStyle w:val="AFD2032D76D64B3CB8506F6B0CA616E8"/>
+          </w:pPr>
+          <w:r>
+            <w:t>(Parenthetical information)</w:t>
+          </w:r>
+        </w:p>
+      </w:docPartBody>
+    </w:docPart>
   </w:docParts>
 </w:glossaryDocument>
 </file>
@@ -28073,7 +28247,7 @@
     <w:charset w:val="00"/>
     <w:family w:val="roman"/>
     <w:pitch w:val="variable"/>
-    <w:sig w:usb0="E0002AFF" w:usb1="C0007843" w:usb2="00000009" w:usb3="00000000" w:csb0="000001FF" w:csb1="00000000"/>
+    <w:sig w:usb0="E0002EFF" w:usb1="C000785B" w:usb2="00000009" w:usb3="00000000" w:csb0="000001FF" w:csb1="00000000"/>
   </w:font>
   <w:font w:name="Courier New">
     <w:panose1 w:val="02070309020205020404"/>
@@ -28087,7 +28261,7 @@
     <w:charset w:val="00"/>
     <w:family w:val="swiss"/>
     <w:pitch w:val="variable"/>
-    <w:sig w:usb0="E0002AFF" w:usb1="C0007843" w:usb2="00000009" w:usb3="00000000" w:csb0="000001FF" w:csb1="00000000"/>
+    <w:sig w:usb0="E0002EFF" w:usb1="C000785B" w:usb2="00000009" w:usb3="00000000" w:csb0="000001FF" w:csb1="00000000"/>
   </w:font>
   <w:font w:name="Trebuchet MS">
     <w:panose1 w:val="020B0603020202020204"/>
@@ -28130,7 +28304,7 @@
     <w:charset w:val="00"/>
     <w:family w:val="swiss"/>
     <w:pitch w:val="variable"/>
-    <w:sig w:usb0="E00002FF" w:usb1="4000ACFF" w:usb2="00000001" w:usb3="00000000" w:csb0="0000019F" w:csb1="00000000"/>
+    <w:sig w:usb0="E4002EFF" w:usb1="C000247B" w:usb2="00000009" w:usb3="00000000" w:csb0="000001FF" w:csb1="00000000"/>
   </w:font>
   <w:font w:name="Wingdings">
     <w:panose1 w:val="05000000000000000000"/>
@@ -28144,7 +28318,7 @@
     <w:charset w:val="00"/>
     <w:family w:val="swiss"/>
     <w:pitch w:val="variable"/>
-    <w:sig w:usb0="A00002EF" w:usb1="4000207B" w:usb2="00000000" w:usb3="00000000" w:csb0="0000009F" w:csb1="00000000"/>
+    <w:sig w:usb0="E4002EFF" w:usb1="C000247B" w:usb2="00000009" w:usb3="00000000" w:csb0="000001FF" w:csb1="00000000"/>
   </w:font>
 </w:fonts>
 </file>
@@ -28168,6 +28342,10 @@
     <w:rsid w:val="0009071A"/>
     <w:rsid w:val="000E3E33"/>
     <w:rsid w:val="00305810"/>
+    <w:rsid w:val="00663FF9"/>
+    <w:rsid w:val="006D3C27"/>
+    <w:rsid w:val="00AD1E69"/>
+    <w:rsid w:val="00BE1796"/>
     <w:rsid w:val="00FB023F"/>
   </w:rsids>
   <m:mathPr>
@@ -28686,61 +28864,17 @@
   <w:style w:type="paragraph" w:customStyle="1" w:styleId="294737FB355F41BE80C3908D2E1C87A9">
     <w:name w:val="294737FB355F41BE80C3908D2E1C87A9"/>
   </w:style>
-  <w:style w:type="paragraph" w:customStyle="1" w:styleId="FB294E9C01DF4E22BB2AFF0223C75208">
-    <w:name w:val="FB294E9C01DF4E22BB2AFF0223C75208"/>
-    <w:rsid w:val="00305810"/>
-  </w:style>
-  <w:style w:type="paragraph" w:customStyle="1" w:styleId="B08B62E26A80487DA92398F724B3725E">
-    <w:name w:val="B08B62E26A80487DA92398F724B3725E"/>
-    <w:rsid w:val="00305810"/>
-  </w:style>
-  <w:style w:type="paragraph" w:customStyle="1" w:styleId="299D2FE57DD34EE5957DE5A2E2582A14">
-    <w:name w:val="299D2FE57DD34EE5957DE5A2E2582A14"/>
-    <w:rsid w:val="00305810"/>
-  </w:style>
-  <w:style w:type="paragraph" w:customStyle="1" w:styleId="47257A5BEAA84237AF8EEDA0921516DB">
-    <w:name w:val="47257A5BEAA84237AF8EEDA0921516DB"/>
-    <w:rsid w:val="00305810"/>
-  </w:style>
   <w:style w:type="paragraph" w:customStyle="1" w:styleId="7885A9A453E448D1ACD456A9FA6CCBF4">
     <w:name w:val="7885A9A453E448D1ACD456A9FA6CCBF4"/>
     <w:rsid w:val="00305810"/>
   </w:style>
-  <w:style w:type="paragraph" w:customStyle="1" w:styleId="D4B6D09536864029960EBFA6DCF1895A">
-    <w:name w:val="D4B6D09536864029960EBFA6DCF1895A"/>
-    <w:rsid w:val="00305810"/>
-  </w:style>
-  <w:style w:type="paragraph" w:customStyle="1" w:styleId="142514E998714086A3EA928400BFF642">
-    <w:name w:val="142514E998714086A3EA928400BFF642"/>
-    <w:rsid w:val="00305810"/>
-  </w:style>
-  <w:style w:type="paragraph" w:customStyle="1" w:styleId="5593B603CF6C4BEBAB08F1E1D1C33308">
-    <w:name w:val="5593B603CF6C4BEBAB08F1E1D1C33308"/>
-    <w:rsid w:val="00305810"/>
-  </w:style>
-  <w:style w:type="paragraph" w:customStyle="1" w:styleId="226478D7BAAD440AB4496A17719DB850">
-    <w:name w:val="226478D7BAAD440AB4496A17719DB850"/>
-    <w:rsid w:val="00305810"/>
-  </w:style>
-  <w:style w:type="paragraph" w:customStyle="1" w:styleId="C18747818A9B45549148B1D424861B4F">
-    <w:name w:val="C18747818A9B45549148B1D424861B4F"/>
-    <w:rsid w:val="00305810"/>
-  </w:style>
-  <w:style w:type="paragraph" w:customStyle="1" w:styleId="FF554BEE687B41C89DCE3DF683801CB7">
-    <w:name w:val="FF554BEE687B41C89DCE3DF683801CB7"/>
-    <w:rsid w:val="00305810"/>
-  </w:style>
-  <w:style w:type="paragraph" w:customStyle="1" w:styleId="78B9E1D8CF54444C85028752E580C091">
-    <w:name w:val="78B9E1D8CF54444C85028752E580C091"/>
-    <w:rsid w:val="00305810"/>
-  </w:style>
-  <w:style w:type="paragraph" w:customStyle="1" w:styleId="C6DF474C78D44E709526ABC0D60C73F5">
-    <w:name w:val="C6DF474C78D44E709526ABC0D60C73F5"/>
-    <w:rsid w:val="00305810"/>
-  </w:style>
   <w:style w:type="paragraph" w:customStyle="1" w:styleId="368D85B9BB134A7CAEFC688A6146B593">
     <w:name w:val="368D85B9BB134A7CAEFC688A6146B593"/>
     <w:rsid w:val="00305810"/>
+  </w:style>
+  <w:style w:type="paragraph" w:customStyle="1" w:styleId="AFD2032D76D64B3CB8506F6B0CA616E8">
+    <w:name w:val="AFD2032D76D64B3CB8506F6B0CA616E8"/>
+    <w:rsid w:val="00663FF9"/>
   </w:style>
 </w:styles>
 </file>

</xml_diff>